<commit_message>
follow prof spirling format -- add columns
</commit_message>
<xml_diff>
--- a/Analyzing COVID.docx
+++ b/Analyzing COVID.docx
@@ -1,6 +1,6 @@
 
 <file path=word/document.xml><?xml version="1.0" encoding="utf-8"?>
-<w:document xmlns:wpc="http://schemas.microsoft.com/office/word/2010/wordprocessingCanvas" xmlns:cx="http://schemas.microsoft.com/office/drawing/2014/chartex" xmlns:cx1="http://schemas.microsoft.com/office/drawing/2015/9/8/chartex" xmlns:cx2="http://schemas.microsoft.com/office/drawing/2015/10/21/chartex" xmlns:cx3="http://schemas.microsoft.com/office/drawing/2016/5/9/chartex" xmlns:cx4="http://schemas.microsoft.com/office/drawing/2016/5/10/chartex" xmlns:cx5="http://schemas.microsoft.com/office/drawing/2016/5/11/chartex" xmlns:cx6="http://schemas.microsoft.com/office/drawing/2016/5/12/chartex" xmlns:cx7="http://schemas.microsoft.com/office/drawing/2016/5/13/chartex" xmlns:cx8="http://schemas.microsoft.com/office/drawing/2016/5/14/chartex" xmlns:mc="http://schemas.openxmlformats.org/markup-compatibility/2006" xmlns:aink="http://schemas.microsoft.com/office/drawing/2016/ink" xmlns:am3d="http://schemas.microsoft.com/office/drawing/2017/model3d" xmlns:o="urn:schemas-microsoft-com:office:office" xmlns:r="http://schemas.openxmlformats.org/officeDocument/2006/relationships" xmlns:m="http://schemas.openxmlformats.org/officeDocument/2006/math" xmlns:v="urn:schemas-microsoft-com:vml" xmlns:wp14="http://schemas.microsoft.com/office/word/2010/wordprocessingDrawing" xmlns:wp="http://schemas.openxmlformats.org/drawingml/2006/wordprocessingDrawing" xmlns:w10="urn:schemas-microsoft-com:office:word" xmlns:w="http://schemas.openxmlformats.org/wordprocessingml/2006/main" xmlns:w14="http://schemas.microsoft.com/office/word/2010/wordml" xmlns:w15="http://schemas.microsoft.com/office/word/2012/wordml" xmlns:w16cex="http://schemas.microsoft.com/office/word/2018/wordml/cex" xmlns:w16cid="http://schemas.microsoft.com/office/word/2016/wordml/cid" xmlns:w16="http://schemas.microsoft.com/office/word/2018/wordml" xmlns:w16se="http://schemas.microsoft.com/office/word/2015/wordml/symex" xmlns:wpg="http://schemas.microsoft.com/office/word/2010/wordprocessingGroup" xmlns:wpi="http://schemas.microsoft.com/office/word/2010/wordprocessingInk" xmlns:wne="http://schemas.microsoft.com/office/word/2006/wordml" xmlns:wps="http://schemas.microsoft.com/office/word/2010/wordprocessingShape" mc:Ignorable="w14 w15 w16se w16cid w16 w16cex wp14">
+<w:document xmlns:wpc="http://schemas.microsoft.com/office/word/2010/wordprocessingCanvas" xmlns:cx="http://schemas.microsoft.com/office/drawing/2014/chartex" xmlns:cx1="http://schemas.microsoft.com/office/drawing/2015/9/8/chartex" xmlns:cx2="http://schemas.microsoft.com/office/drawing/2015/10/21/chartex" xmlns:cx3="http://schemas.microsoft.com/office/drawing/2016/5/9/chartex" xmlns:cx4="http://schemas.microsoft.com/office/drawing/2016/5/10/chartex" xmlns:cx5="http://schemas.microsoft.com/office/drawing/2016/5/11/chartex" xmlns:cx6="http://schemas.microsoft.com/office/drawing/2016/5/12/chartex" xmlns:cx7="http://schemas.microsoft.com/office/drawing/2016/5/13/chartex" xmlns:cx8="http://schemas.microsoft.com/office/drawing/2016/5/14/chartex" xmlns:mc="http://schemas.openxmlformats.org/markup-compatibility/2006" xmlns:aink="http://schemas.microsoft.com/office/drawing/2016/ink" xmlns:am3d="http://schemas.microsoft.com/office/drawing/2017/model3d" xmlns:o="urn:schemas-microsoft-com:office:office" xmlns:r="http://schemas.openxmlformats.org/officeDocument/2006/relationships" xmlns:m="http://schemas.openxmlformats.org/officeDocument/2006/math" xmlns:v="urn:schemas-microsoft-com:vml" xmlns:wp14="http://schemas.microsoft.com/office/word/2010/wordprocessingDrawing" xmlns:wp="http://schemas.openxmlformats.org/drawingml/2006/wordprocessingDrawing" xmlns:w10="urn:schemas-microsoft-com:office:word" xmlns:w="http://schemas.openxmlformats.org/wordprocessingml/2006/main" xmlns:w14="http://schemas.microsoft.com/office/word/2010/wordml" xmlns:w15="http://schemas.microsoft.com/office/word/2012/wordml" xmlns:w16cid="http://schemas.microsoft.com/office/word/2016/wordml/cid" xmlns:w16se="http://schemas.microsoft.com/office/word/2015/wordml/symex" xmlns:wpg="http://schemas.microsoft.com/office/word/2010/wordprocessingGroup" xmlns:wpi="http://schemas.microsoft.com/office/word/2010/wordprocessingInk" xmlns:wne="http://schemas.microsoft.com/office/word/2006/wordml" xmlns:wps="http://schemas.microsoft.com/office/word/2010/wordprocessingShape" mc:Ignorable="w14 w15 w16se w16cid wp14">
   <w:body>
     <w:p>
       <w:pPr>
@@ -176,6 +176,32 @@
           <w:bCs/>
         </w:rPr>
       </w:pPr>
+    </w:p>
+    <w:p>
+      <w:pPr>
+        <w:spacing w:line="480" w:lineRule="auto"/>
+        <w:rPr>
+          <w:rFonts w:ascii="Times New Roman" w:hAnsi="Times New Roman" w:cs="Times New Roman"/>
+          <w:b/>
+          <w:bCs/>
+        </w:rPr>
+        <w:sectPr>
+          <w:pgSz w:w="12240" w:h="15840"/>
+          <w:pgMar w:top="1440" w:right="1440" w:bottom="1440" w:left="1440" w:header="720" w:footer="720" w:gutter="0"/>
+          <w:cols w:space="720"/>
+          <w:docGrid w:linePitch="360"/>
+        </w:sectPr>
+      </w:pPr>
+    </w:p>
+    <w:p>
+      <w:pPr>
+        <w:spacing w:line="480" w:lineRule="auto"/>
+        <w:rPr>
+          <w:rFonts w:ascii="Times New Roman" w:hAnsi="Times New Roman" w:cs="Times New Roman"/>
+          <w:b/>
+          <w:bCs/>
+        </w:rPr>
+      </w:pPr>
       <w:r>
         <w:rPr>
           <w:rFonts w:ascii="Times New Roman" w:hAnsi="Times New Roman" w:cs="Times New Roman"/>
@@ -196,7 +222,20 @@
         <w:rPr>
           <w:rFonts w:ascii="Times New Roman" w:hAnsi="Times New Roman" w:cs="Times New Roman"/>
         </w:rPr>
-        <w:t>The coronavirus pandemic has affected the entire world, resulting in thousands of deaths, and a nearly global shut down. Many countries have been praised, while others have been criticized, for their varied responses and measures taken to control the spread of the virus. While containing the virus and protecting lives has been the primary goal for most, if not all, countries, the means by which they do so have been affected by their own beliefs, resources, and priorities. Through this project, we aim to study the responses of five different countries by examining their COVID-19 update press conferences, in order to analyze how different policies and political beliefs affect different leaders’ responses to the same national emergency</w:t>
+        <w:t xml:space="preserve">The coronavirus pandemic has affected the entire world, resulting in thousands of deaths, and a nearly global shut down. Many countries have been praised, while others have been criticized, for their varied responses and measures taken to control the spread of the virus. While containing the virus and protecting lives has been the </w:t>
+      </w:r>
+      <w:r>
+        <w:rPr>
+          <w:rFonts w:ascii="Times New Roman" w:hAnsi="Times New Roman" w:cs="Times New Roman"/>
+        </w:rPr>
+        <w:t xml:space="preserve">primary goal for most, if not all, countries, the means by which they do so have been affected by their own beliefs, resources, and priorities. Through this project, we aim to study the responses of five different countries by examining their COVID-19 update press conferences, in order to analyze how different policies and political beliefs </w:t>
+      </w:r>
+      <w:r>
+        <w:rPr>
+          <w:rFonts w:ascii="Times New Roman" w:hAnsi="Times New Roman" w:cs="Times New Roman"/>
+        </w:rPr>
+        <w:lastRenderedPageBreak/>
+        <w:t>affect different leaders’ responses to the same national emergency</w:t>
       </w:r>
       <w:r>
         <w:rPr>
@@ -228,7 +267,6 @@
           <w:b/>
           <w:bCs/>
         </w:rPr>
-        <w:lastRenderedPageBreak/>
         <w:t>Literature</w:t>
       </w:r>
     </w:p>
@@ -409,7 +447,7 @@
           <w:sz w:val="24"/>
           <w:szCs w:val="24"/>
         </w:rPr>
-        <w:t>‘</w:t>
+        <w:t xml:space="preserve">‘Coronavirus Briefing &amp; Press </w:t>
       </w:r>
       <w:r>
         <w:rPr>
@@ -420,7 +458,7 @@
           <w:sz w:val="24"/>
           <w:szCs w:val="24"/>
         </w:rPr>
-        <w:t>Coronavirus Briefing &amp; Press Conference Transcripts</w:t>
+        <w:t>Conference Transcripts</w:t>
       </w:r>
       <w:r>
         <w:rPr>
@@ -465,7 +503,7 @@
           <w:sz w:val="24"/>
           <w:szCs w:val="24"/>
         </w:rPr>
-        <w:t xml:space="preserve"> </w:t>
+        <w:t xml:space="preserve"> We first scraped the URLs and titles of all articles available under the coronavirus category, then narrowed them down to country leaders’ speeches by checking for either a country name or leader name in the title. </w:t>
       </w:r>
       <w:r>
         <w:rPr>
@@ -476,9 +514,13 @@
           <w:sz w:val="24"/>
           <w:szCs w:val="24"/>
         </w:rPr>
-        <w:t xml:space="preserve">We first scraped the URLs </w:t>
-      </w:r>
-      <w:r>
+        <w:t xml:space="preserve"> The final list of terms used to match country leader transcripts is shown below:</w:t>
+      </w:r>
+    </w:p>
+    <w:p>
+      <w:pPr>
+        <w:pStyle w:val="Heading1"/>
+        <w:shd w:val="clear" w:color="auto" w:fill="FFFFFF"/>
         <w:rPr>
           <w:rFonts w:eastAsiaTheme="minorHAnsi"/>
           <w:b w:val="0"/>
@@ -487,87 +529,18 @@
           <w:sz w:val="24"/>
           <w:szCs w:val="24"/>
         </w:rPr>
-        <w:t xml:space="preserve">and titles of all articles </w:t>
-      </w:r>
+      </w:pPr>
       <w:r>
         <w:rPr>
           <w:rFonts w:eastAsiaTheme="minorHAnsi"/>
           <w:b w:val="0"/>
           <w:bCs w:val="0"/>
+          <w:noProof/>
           <w:kern w:val="0"/>
           <w:sz w:val="24"/>
           <w:szCs w:val="24"/>
         </w:rPr>
-        <w:t>available under th</w:t>
-      </w:r>
-      <w:r>
-        <w:rPr>
-          <w:rFonts w:eastAsiaTheme="minorHAnsi"/>
-          <w:b w:val="0"/>
-          <w:bCs w:val="0"/>
-          <w:kern w:val="0"/>
-          <w:sz w:val="24"/>
-          <w:szCs w:val="24"/>
-        </w:rPr>
-        <w:t>e coronavirus</w:t>
-      </w:r>
-      <w:r>
-        <w:rPr>
-          <w:rFonts w:eastAsiaTheme="minorHAnsi"/>
-          <w:b w:val="0"/>
-          <w:bCs w:val="0"/>
-          <w:kern w:val="0"/>
-          <w:sz w:val="24"/>
-          <w:szCs w:val="24"/>
-        </w:rPr>
-        <w:t xml:space="preserve"> category, then narrowed them down to country leaders’ speeches by checking for either a </w:t>
-      </w:r>
-      <w:r>
-        <w:rPr>
-          <w:rFonts w:eastAsiaTheme="minorHAnsi"/>
-          <w:b w:val="0"/>
-          <w:bCs w:val="0"/>
-          <w:kern w:val="0"/>
-          <w:sz w:val="24"/>
-          <w:szCs w:val="24"/>
-        </w:rPr>
         <w:lastRenderedPageBreak/>
-        <w:t xml:space="preserve">country name or leader name in the title. </w:t>
-      </w:r>
-      <w:r>
-        <w:rPr>
-          <w:rFonts w:eastAsiaTheme="minorHAnsi"/>
-          <w:b w:val="0"/>
-          <w:bCs w:val="0"/>
-          <w:kern w:val="0"/>
-          <w:sz w:val="24"/>
-          <w:szCs w:val="24"/>
-        </w:rPr>
-        <w:t xml:space="preserve"> The final list of terms used to match country leader transcripts is shown below:</w:t>
-      </w:r>
-    </w:p>
-    <w:p>
-      <w:pPr>
-        <w:pStyle w:val="Heading1"/>
-        <w:shd w:val="clear" w:color="auto" w:fill="FFFFFF"/>
-        <w:rPr>
-          <w:rFonts w:eastAsiaTheme="minorHAnsi"/>
-          <w:b w:val="0"/>
-          <w:bCs w:val="0"/>
-          <w:kern w:val="0"/>
-          <w:sz w:val="24"/>
-          <w:szCs w:val="24"/>
-        </w:rPr>
-      </w:pPr>
-      <w:r>
-        <w:rPr>
-          <w:rFonts w:eastAsiaTheme="minorHAnsi"/>
-          <w:b w:val="0"/>
-          <w:bCs w:val="0"/>
-          <w:kern w:val="0"/>
-          <w:sz w:val="24"/>
-          <w:szCs w:val="24"/>
-        </w:rPr>
         <w:drawing>
           <wp:inline distT="0" distB="0" distL="0" distR="0" wp14:anchorId="78451FF2" wp14:editId="27FE00A8">
             <wp:extent cx="5943600" cy="592852"/>
@@ -584,7 +557,7 @@
                     <pic:cNvPicPr/>
                   </pic:nvPicPr>
                   <pic:blipFill rotWithShape="1">
-                    <a:blip r:embed="rId7"/>
+                    <a:blip r:embed="rId8"/>
                     <a:srcRect b="9882"/>
                     <a:stretch/>
                   </pic:blipFill>
@@ -680,7 +653,13 @@
         <w:rPr>
           <w:rFonts w:ascii="Times New Roman" w:hAnsi="Times New Roman" w:cs="Times New Roman"/>
         </w:rPr>
-        <w:t>We used all relevant articles from the first available one, on Feb 25, 2020, up to the most current ones on the date of scraping, which was April 22, 2020. Our final dataset was a table with 120 rows of articles, and 5 columns, containing the URL, title, date, country, and text for each article</w:t>
+        <w:t xml:space="preserve">We used all relevant articles from the first available one, on Feb 25, </w:t>
+      </w:r>
+      <w:r>
+        <w:rPr>
+          <w:rFonts w:ascii="Times New Roman" w:hAnsi="Times New Roman" w:cs="Times New Roman"/>
+        </w:rPr>
+        <w:t>2020, up to the most current ones on the date of scraping, which was April 22, 2020. Our final dataset was a table with 120 rows of articles, and 5 columns, containing the URL, title, date, country, and text for each article</w:t>
       </w:r>
     </w:p>
     <w:p>
@@ -852,6 +831,23 @@
           <w:b/>
           <w:bCs/>
         </w:rPr>
+        <w:sectPr>
+          <w:type w:val="continuous"/>
+          <w:pgSz w:w="12240" w:h="15840"/>
+          <w:pgMar w:top="1440" w:right="1440" w:bottom="1440" w:left="1440" w:header="720" w:footer="720" w:gutter="0"/>
+          <w:cols w:num="2" w:space="720"/>
+          <w:docGrid w:linePitch="360"/>
+        </w:sectPr>
+      </w:pPr>
+    </w:p>
+    <w:p>
+      <w:pPr>
+        <w:spacing w:line="480" w:lineRule="auto"/>
+        <w:rPr>
+          <w:rFonts w:ascii="Times New Roman" w:hAnsi="Times New Roman" w:cs="Times New Roman"/>
+          <w:b/>
+          <w:bCs/>
+        </w:rPr>
       </w:pPr>
       <w:r>
         <w:rPr>
@@ -882,7 +878,7 @@
         </w:rPr>
         <w:t>1</w:t>
       </w:r>
-      <w:hyperlink r:id="rId8" w:history="1">
+      <w:hyperlink r:id="rId9" w:history="1">
         <w:r>
           <w:rPr>
             <w:rFonts w:ascii="Times New Roman" w:eastAsia="Times New Roman" w:hAnsi="Times New Roman" w:cs="Times New Roman"/>
@@ -915,6 +911,7 @@
       </w:pPr>
     </w:p>
     <w:sectPr>
+      <w:type w:val="continuous"/>
       <w:pgSz w:w="12240" w:h="15840"/>
       <w:pgMar w:top="1440" w:right="1440" w:bottom="1440" w:left="1440" w:header="720" w:footer="720" w:gutter="0"/>
       <w:cols w:space="720"/>
@@ -925,7 +922,7 @@
 </file>
 
 <file path=word/endnotes.xml><?xml version="1.0" encoding="utf-8"?>
-<w:endnotes xmlns:wpc="http://schemas.microsoft.com/office/word/2010/wordprocessingCanvas" xmlns:cx="http://schemas.microsoft.com/office/drawing/2014/chartex" xmlns:cx1="http://schemas.microsoft.com/office/drawing/2015/9/8/chartex" xmlns:cx2="http://schemas.microsoft.com/office/drawing/2015/10/21/chartex" xmlns:cx3="http://schemas.microsoft.com/office/drawing/2016/5/9/chartex" xmlns:cx4="http://schemas.microsoft.com/office/drawing/2016/5/10/chartex" xmlns:cx5="http://schemas.microsoft.com/office/drawing/2016/5/11/chartex" xmlns:cx6="http://schemas.microsoft.com/office/drawing/2016/5/12/chartex" xmlns:cx7="http://schemas.microsoft.com/office/drawing/2016/5/13/chartex" xmlns:cx8="http://schemas.microsoft.com/office/drawing/2016/5/14/chartex" xmlns:mc="http://schemas.openxmlformats.org/markup-compatibility/2006" xmlns:aink="http://schemas.microsoft.com/office/drawing/2016/ink" xmlns:am3d="http://schemas.microsoft.com/office/drawing/2017/model3d" xmlns:o="urn:schemas-microsoft-com:office:office" xmlns:r="http://schemas.openxmlformats.org/officeDocument/2006/relationships" xmlns:m="http://schemas.openxmlformats.org/officeDocument/2006/math" xmlns:v="urn:schemas-microsoft-com:vml" xmlns:wp14="http://schemas.microsoft.com/office/word/2010/wordprocessingDrawing" xmlns:wp="http://schemas.openxmlformats.org/drawingml/2006/wordprocessingDrawing" xmlns:w10="urn:schemas-microsoft-com:office:word" xmlns:w="http://schemas.openxmlformats.org/wordprocessingml/2006/main" xmlns:w14="http://schemas.microsoft.com/office/word/2010/wordml" xmlns:w15="http://schemas.microsoft.com/office/word/2012/wordml" xmlns:w16cex="http://schemas.microsoft.com/office/word/2018/wordml/cex" xmlns:w16cid="http://schemas.microsoft.com/office/word/2016/wordml/cid" xmlns:w16="http://schemas.microsoft.com/office/word/2018/wordml" xmlns:w16se="http://schemas.microsoft.com/office/word/2015/wordml/symex" xmlns:wpg="http://schemas.microsoft.com/office/word/2010/wordprocessingGroup" xmlns:wpi="http://schemas.microsoft.com/office/word/2010/wordprocessingInk" xmlns:wne="http://schemas.microsoft.com/office/word/2006/wordml" xmlns:wps="http://schemas.microsoft.com/office/word/2010/wordprocessingShape" mc:Ignorable="w14 w15 w16se w16cid w16 w16cex wp14">
+<w:endnotes xmlns:wpc="http://schemas.microsoft.com/office/word/2010/wordprocessingCanvas" xmlns:cx="http://schemas.microsoft.com/office/drawing/2014/chartex" xmlns:cx1="http://schemas.microsoft.com/office/drawing/2015/9/8/chartex" xmlns:cx2="http://schemas.microsoft.com/office/drawing/2015/10/21/chartex" xmlns:cx3="http://schemas.microsoft.com/office/drawing/2016/5/9/chartex" xmlns:cx4="http://schemas.microsoft.com/office/drawing/2016/5/10/chartex" xmlns:cx5="http://schemas.microsoft.com/office/drawing/2016/5/11/chartex" xmlns:cx6="http://schemas.microsoft.com/office/drawing/2016/5/12/chartex" xmlns:cx7="http://schemas.microsoft.com/office/drawing/2016/5/13/chartex" xmlns:cx8="http://schemas.microsoft.com/office/drawing/2016/5/14/chartex" xmlns:mc="http://schemas.openxmlformats.org/markup-compatibility/2006" xmlns:aink="http://schemas.microsoft.com/office/drawing/2016/ink" xmlns:am3d="http://schemas.microsoft.com/office/drawing/2017/model3d" xmlns:o="urn:schemas-microsoft-com:office:office" xmlns:r="http://schemas.openxmlformats.org/officeDocument/2006/relationships" xmlns:m="http://schemas.openxmlformats.org/officeDocument/2006/math" xmlns:v="urn:schemas-microsoft-com:vml" xmlns:wp14="http://schemas.microsoft.com/office/word/2010/wordprocessingDrawing" xmlns:wp="http://schemas.openxmlformats.org/drawingml/2006/wordprocessingDrawing" xmlns:w10="urn:schemas-microsoft-com:office:word" xmlns:w="http://schemas.openxmlformats.org/wordprocessingml/2006/main" xmlns:w14="http://schemas.microsoft.com/office/word/2010/wordml" xmlns:w15="http://schemas.microsoft.com/office/word/2012/wordml" xmlns:w16cid="http://schemas.microsoft.com/office/word/2016/wordml/cid" xmlns:w16se="http://schemas.microsoft.com/office/word/2015/wordml/symex" xmlns:wpg="http://schemas.microsoft.com/office/word/2010/wordprocessingGroup" xmlns:wpi="http://schemas.microsoft.com/office/word/2010/wordprocessingInk" xmlns:wne="http://schemas.microsoft.com/office/word/2006/wordml" xmlns:wps="http://schemas.microsoft.com/office/word/2010/wordprocessingShape" mc:Ignorable="w14 w15 w16se w16cid wp14">
   <w:endnote w:type="separator" w:id="-1">
     <w:p>
       <w:r>
@@ -944,7 +941,7 @@
 </file>
 
 <file path=word/footnotes.xml><?xml version="1.0" encoding="utf-8"?>
-<w:footnotes xmlns:wpc="http://schemas.microsoft.com/office/word/2010/wordprocessingCanvas" xmlns:cx="http://schemas.microsoft.com/office/drawing/2014/chartex" xmlns:cx1="http://schemas.microsoft.com/office/drawing/2015/9/8/chartex" xmlns:cx2="http://schemas.microsoft.com/office/drawing/2015/10/21/chartex" xmlns:cx3="http://schemas.microsoft.com/office/drawing/2016/5/9/chartex" xmlns:cx4="http://schemas.microsoft.com/office/drawing/2016/5/10/chartex" xmlns:cx5="http://schemas.microsoft.com/office/drawing/2016/5/11/chartex" xmlns:cx6="http://schemas.microsoft.com/office/drawing/2016/5/12/chartex" xmlns:cx7="http://schemas.microsoft.com/office/drawing/2016/5/13/chartex" xmlns:cx8="http://schemas.microsoft.com/office/drawing/2016/5/14/chartex" xmlns:mc="http://schemas.openxmlformats.org/markup-compatibility/2006" xmlns:aink="http://schemas.microsoft.com/office/drawing/2016/ink" xmlns:am3d="http://schemas.microsoft.com/office/drawing/2017/model3d" xmlns:o="urn:schemas-microsoft-com:office:office" xmlns:r="http://schemas.openxmlformats.org/officeDocument/2006/relationships" xmlns:m="http://schemas.openxmlformats.org/officeDocument/2006/math" xmlns:v="urn:schemas-microsoft-com:vml" xmlns:wp14="http://schemas.microsoft.com/office/word/2010/wordprocessingDrawing" xmlns:wp="http://schemas.openxmlformats.org/drawingml/2006/wordprocessingDrawing" xmlns:w10="urn:schemas-microsoft-com:office:word" xmlns:w="http://schemas.openxmlformats.org/wordprocessingml/2006/main" xmlns:w14="http://schemas.microsoft.com/office/word/2010/wordml" xmlns:w15="http://schemas.microsoft.com/office/word/2012/wordml" xmlns:w16cex="http://schemas.microsoft.com/office/word/2018/wordml/cex" xmlns:w16cid="http://schemas.microsoft.com/office/word/2016/wordml/cid" xmlns:w16="http://schemas.microsoft.com/office/word/2018/wordml" xmlns:w16se="http://schemas.microsoft.com/office/word/2015/wordml/symex" xmlns:wpg="http://schemas.microsoft.com/office/word/2010/wordprocessingGroup" xmlns:wpi="http://schemas.microsoft.com/office/word/2010/wordprocessingInk" xmlns:wne="http://schemas.microsoft.com/office/word/2006/wordml" xmlns:wps="http://schemas.microsoft.com/office/word/2010/wordprocessingShape" mc:Ignorable="w14 w15 w16se w16cid w16 w16cex wp14">
+<w:footnotes xmlns:wpc="http://schemas.microsoft.com/office/word/2010/wordprocessingCanvas" xmlns:cx="http://schemas.microsoft.com/office/drawing/2014/chartex" xmlns:cx1="http://schemas.microsoft.com/office/drawing/2015/9/8/chartex" xmlns:cx2="http://schemas.microsoft.com/office/drawing/2015/10/21/chartex" xmlns:cx3="http://schemas.microsoft.com/office/drawing/2016/5/9/chartex" xmlns:cx4="http://schemas.microsoft.com/office/drawing/2016/5/10/chartex" xmlns:cx5="http://schemas.microsoft.com/office/drawing/2016/5/11/chartex" xmlns:cx6="http://schemas.microsoft.com/office/drawing/2016/5/12/chartex" xmlns:cx7="http://schemas.microsoft.com/office/drawing/2016/5/13/chartex" xmlns:cx8="http://schemas.microsoft.com/office/drawing/2016/5/14/chartex" xmlns:mc="http://schemas.openxmlformats.org/markup-compatibility/2006" xmlns:aink="http://schemas.microsoft.com/office/drawing/2016/ink" xmlns:am3d="http://schemas.microsoft.com/office/drawing/2017/model3d" xmlns:o="urn:schemas-microsoft-com:office:office" xmlns:r="http://schemas.openxmlformats.org/officeDocument/2006/relationships" xmlns:m="http://schemas.openxmlformats.org/officeDocument/2006/math" xmlns:v="urn:schemas-microsoft-com:vml" xmlns:wp14="http://schemas.microsoft.com/office/word/2010/wordprocessingDrawing" xmlns:wp="http://schemas.openxmlformats.org/drawingml/2006/wordprocessingDrawing" xmlns:w10="urn:schemas-microsoft-com:office:word" xmlns:w="http://schemas.openxmlformats.org/wordprocessingml/2006/main" xmlns:w14="http://schemas.microsoft.com/office/word/2010/wordml" xmlns:w15="http://schemas.microsoft.com/office/word/2012/wordml" xmlns:w16cid="http://schemas.microsoft.com/office/word/2016/wordml/cid" xmlns:w16se="http://schemas.microsoft.com/office/word/2015/wordml/symex" xmlns:wpg="http://schemas.microsoft.com/office/word/2010/wordprocessingGroup" xmlns:wpi="http://schemas.microsoft.com/office/word/2010/wordprocessingInk" xmlns:wne="http://schemas.microsoft.com/office/word/2006/wordml" xmlns:wps="http://schemas.microsoft.com/office/word/2010/wordprocessingShape" mc:Ignorable="w14 w15 w16se w16cid wp14">
   <w:footnote w:type="separator" w:id="-1">
     <w:p>
       <w:r>
@@ -963,7 +960,7 @@
 </file>
 
 <file path=word/numbering.xml><?xml version="1.0" encoding="utf-8"?>
-<w:numbering xmlns:wpc="http://schemas.microsoft.com/office/word/2010/wordprocessingCanvas" xmlns:cx="http://schemas.microsoft.com/office/drawing/2014/chartex" xmlns:cx1="http://schemas.microsoft.com/office/drawing/2015/9/8/chartex" xmlns:cx2="http://schemas.microsoft.com/office/drawing/2015/10/21/chartex" xmlns:cx3="http://schemas.microsoft.com/office/drawing/2016/5/9/chartex" xmlns:cx4="http://schemas.microsoft.com/office/drawing/2016/5/10/chartex" xmlns:cx5="http://schemas.microsoft.com/office/drawing/2016/5/11/chartex" xmlns:cx6="http://schemas.microsoft.com/office/drawing/2016/5/12/chartex" xmlns:cx7="http://schemas.microsoft.com/office/drawing/2016/5/13/chartex" xmlns:cx8="http://schemas.microsoft.com/office/drawing/2016/5/14/chartex" xmlns:mc="http://schemas.openxmlformats.org/markup-compatibility/2006" xmlns:aink="http://schemas.microsoft.com/office/drawing/2016/ink" xmlns:am3d="http://schemas.microsoft.com/office/drawing/2017/model3d" xmlns:o="urn:schemas-microsoft-com:office:office" xmlns:r="http://schemas.openxmlformats.org/officeDocument/2006/relationships" xmlns:m="http://schemas.openxmlformats.org/officeDocument/2006/math" xmlns:v="urn:schemas-microsoft-com:vml" xmlns:wp14="http://schemas.microsoft.com/office/word/2010/wordprocessingDrawing" xmlns:wp="http://schemas.openxmlformats.org/drawingml/2006/wordprocessingDrawing" xmlns:w10="urn:schemas-microsoft-com:office:word" xmlns:w="http://schemas.openxmlformats.org/wordprocessingml/2006/main" xmlns:w14="http://schemas.microsoft.com/office/word/2010/wordml" xmlns:w15="http://schemas.microsoft.com/office/word/2012/wordml" xmlns:w16cex="http://schemas.microsoft.com/office/word/2018/wordml/cex" xmlns:w16cid="http://schemas.microsoft.com/office/word/2016/wordml/cid" xmlns:w16="http://schemas.microsoft.com/office/word/2018/wordml" xmlns:w16se="http://schemas.microsoft.com/office/word/2015/wordml/symex" xmlns:wpg="http://schemas.microsoft.com/office/word/2010/wordprocessingGroup" xmlns:wpi="http://schemas.microsoft.com/office/word/2010/wordprocessingInk" xmlns:wne="http://schemas.microsoft.com/office/word/2006/wordml" xmlns:wps="http://schemas.microsoft.com/office/word/2010/wordprocessingShape" mc:Ignorable="w14 w15 w16se w16cid w16 w16cex wp14">
+<w:numbering xmlns:wpc="http://schemas.microsoft.com/office/word/2010/wordprocessingCanvas" xmlns:cx="http://schemas.microsoft.com/office/drawing/2014/chartex" xmlns:cx1="http://schemas.microsoft.com/office/drawing/2015/9/8/chartex" xmlns:cx2="http://schemas.microsoft.com/office/drawing/2015/10/21/chartex" xmlns:cx3="http://schemas.microsoft.com/office/drawing/2016/5/9/chartex" xmlns:cx4="http://schemas.microsoft.com/office/drawing/2016/5/10/chartex" xmlns:cx5="http://schemas.microsoft.com/office/drawing/2016/5/11/chartex" xmlns:cx6="http://schemas.microsoft.com/office/drawing/2016/5/12/chartex" xmlns:cx7="http://schemas.microsoft.com/office/drawing/2016/5/13/chartex" xmlns:cx8="http://schemas.microsoft.com/office/drawing/2016/5/14/chartex" xmlns:mc="http://schemas.openxmlformats.org/markup-compatibility/2006" xmlns:aink="http://schemas.microsoft.com/office/drawing/2016/ink" xmlns:am3d="http://schemas.microsoft.com/office/drawing/2017/model3d" xmlns:o="urn:schemas-microsoft-com:office:office" xmlns:r="http://schemas.openxmlformats.org/officeDocument/2006/relationships" xmlns:m="http://schemas.openxmlformats.org/officeDocument/2006/math" xmlns:v="urn:schemas-microsoft-com:vml" xmlns:wp14="http://schemas.microsoft.com/office/word/2010/wordprocessingDrawing" xmlns:wp="http://schemas.openxmlformats.org/drawingml/2006/wordprocessingDrawing" xmlns:w10="urn:schemas-microsoft-com:office:word" xmlns:w="http://schemas.openxmlformats.org/wordprocessingml/2006/main" xmlns:w14="http://schemas.microsoft.com/office/word/2010/wordml" xmlns:w15="http://schemas.microsoft.com/office/word/2012/wordml" xmlns:w16cid="http://schemas.microsoft.com/office/word/2016/wordml/cid" xmlns:w16se="http://schemas.microsoft.com/office/word/2015/wordml/symex" xmlns:wpg="http://schemas.microsoft.com/office/word/2010/wordprocessingGroup" xmlns:wpi="http://schemas.microsoft.com/office/word/2010/wordprocessingInk" xmlns:wne="http://schemas.microsoft.com/office/word/2006/wordml" xmlns:wps="http://schemas.microsoft.com/office/word/2010/wordprocessingShape" mc:Ignorable="w14 w15 w16se w16cid wp14">
   <w:abstractNum w:abstractNumId="0" w15:restartNumberingAfterBreak="0">
     <w:nsid w:val="07BE2DB0"/>
     <w:multiLevelType w:val="hybridMultilevel"/>
@@ -1238,7 +1235,7 @@
 </file>
 
 <file path=word/styles.xml><?xml version="1.0" encoding="utf-8"?>
-<w:styles xmlns:mc="http://schemas.openxmlformats.org/markup-compatibility/2006" xmlns:r="http://schemas.openxmlformats.org/officeDocument/2006/relationships" xmlns:w="http://schemas.openxmlformats.org/wordprocessingml/2006/main" xmlns:w14="http://schemas.microsoft.com/office/word/2010/wordml" xmlns:w15="http://schemas.microsoft.com/office/word/2012/wordml" xmlns:w16cex="http://schemas.microsoft.com/office/word/2018/wordml/cex" xmlns:w16cid="http://schemas.microsoft.com/office/word/2016/wordml/cid" xmlns:w16="http://schemas.microsoft.com/office/word/2018/wordml" xmlns:w16se="http://schemas.microsoft.com/office/word/2015/wordml/symex" mc:Ignorable="w14 w15 w16se w16cid w16 w16cex">
+<w:styles xmlns:mc="http://schemas.openxmlformats.org/markup-compatibility/2006" xmlns:r="http://schemas.openxmlformats.org/officeDocument/2006/relationships" xmlns:w="http://schemas.openxmlformats.org/wordprocessingml/2006/main" xmlns:w14="http://schemas.microsoft.com/office/word/2010/wordml" xmlns:w15="http://schemas.microsoft.com/office/word/2012/wordml" xmlns:w16cid="http://schemas.microsoft.com/office/word/2016/wordml/cid" xmlns:w16se="http://schemas.microsoft.com/office/word/2015/wordml/symex" mc:Ignorable="w14 w15 w16se w16cid">
   <w:docDefaults>
     <w:rPrDefault>
       <w:rPr>
@@ -2023,4 +2020,16 @@
     </a:ext>
   </a:extLst>
 </a:theme>
+</file>
+
+<file path=customXml/item1.xml><?xml version="1.0" encoding="utf-8"?>
+<b:Sources xmlns:b="http://schemas.openxmlformats.org/officeDocument/2006/bibliography" xmlns="http://schemas.openxmlformats.org/officeDocument/2006/bibliography" SelectedStyle="/APASixthEditionOfficeOnline.xsl" StyleName="APA" Version="6"/>
+</file>
+
+<file path=customXml/itemProps1.xml><?xml version="1.0" encoding="utf-8"?>
+<ds:datastoreItem xmlns:ds="http://schemas.openxmlformats.org/officeDocument/2006/customXml" ds:itemID="{EA7CDDB3-7C24-B243-9F56-530300632B5A}">
+  <ds:schemaRefs>
+    <ds:schemaRef ds:uri="http://schemas.openxmlformats.org/officeDocument/2006/bibliography"/>
+  </ds:schemaRefs>
+</ds:datastoreItem>
 </file>
</xml_diff>